<commit_message>
cropped as too long
</commit_message>
<xml_diff>
--- a/Presentations/ECNS 2015/Mantid – Advances and challenges in a growing collaboration.docx
+++ b/Presentations/ECNS 2015/Mantid – Advances and challenges in a growing collaboration.docx
@@ -9,6 +9,8 @@
           <w:rFonts w:ascii="Arial" w:hAnsi="Arial" w:cs="Arial"/>
         </w:rPr>
       </w:pPr>
+      <w:bookmarkStart w:id="0" w:name="_GoBack"/>
+      <w:bookmarkEnd w:id="0"/>
       <w:r>
         <w:rPr>
           <w:rFonts w:ascii="Arial" w:hAnsi="Arial" w:cs="Arial"/>
@@ -179,14 +181,12 @@
         </w:rPr>
         <w:t xml:space="preserve"> project was started by ISIS</w:t>
       </w:r>
-      <w:ins w:id="0" w:author="Owen Arnold" w:date="2015-03-09T10:35:00Z">
-        <w:r>
-          <w:rPr>
-            <w:rFonts w:ascii="Arial" w:hAnsi="Arial" w:cs="Arial"/>
-          </w:rPr>
-          <w:t xml:space="preserve"> (RAL UK)</w:t>
-        </w:r>
-      </w:ins>
+      <w:r>
+        <w:rPr>
+          <w:rFonts w:ascii="Arial" w:hAnsi="Arial" w:cs="Arial"/>
+        </w:rPr>
+        <w:t xml:space="preserve"> (RAL UK)</w:t>
+      </w:r>
       <w:r>
         <w:rPr>
           <w:rFonts w:ascii="Arial" w:hAnsi="Arial" w:cs="Arial"/>
@@ -207,34 +207,25 @@
         </w:rPr>
         <w:t xml:space="preserve"> instruments and</w:t>
       </w:r>
-      <w:ins w:id="1" w:author="Owen Arnold" w:date="2015-03-09T10:36:00Z">
-        <w:r>
-          <w:rPr>
-            <w:rFonts w:ascii="Arial" w:hAnsi="Arial" w:cs="Arial"/>
-          </w:rPr>
-          <w:t xml:space="preserve"> to</w:t>
-        </w:r>
-      </w:ins>
+      <w:r>
+        <w:rPr>
+          <w:rFonts w:ascii="Arial" w:hAnsi="Arial" w:cs="Arial"/>
+        </w:rPr>
+        <w:t xml:space="preserve"> to</w:t>
+      </w:r>
       <w:r>
         <w:rPr>
           <w:rFonts w:ascii="Arial" w:hAnsi="Arial" w:cs="Arial"/>
         </w:rPr>
         <w:t xml:space="preserve"> accommodate the increasing data volumes from newer instruments</w:t>
       </w:r>
-      <w:ins w:id="2" w:author="Draper, Nick (-,RAL,ISIS)" w:date="2015-03-09T15:07:00Z">
-        <w:r>
-          <w:rPr>
-            <w:rFonts w:ascii="Arial" w:hAnsi="Arial" w:cs="Arial"/>
-            <w:vertAlign w:val="superscript"/>
-            <w:rPrChange w:id="3" w:author="Draper, Nick (-,RAL,ISIS)" w:date="2015-03-09T15:07:00Z">
-              <w:rPr>
-                <w:rFonts w:ascii="Arial" w:hAnsi="Arial" w:cs="Arial"/>
-              </w:rPr>
-            </w:rPrChange>
-          </w:rPr>
-          <w:t>[2]</w:t>
-        </w:r>
-      </w:ins>
+      <w:r>
+        <w:rPr>
+          <w:rFonts w:ascii="Arial" w:hAnsi="Arial" w:cs="Arial"/>
+          <w:vertAlign w:val="superscript"/>
+        </w:rPr>
+        <w:t>[2]</w:t>
+      </w:r>
       <w:r>
         <w:rPr>
           <w:rFonts w:ascii="Arial" w:hAnsi="Arial" w:cs="Arial"/>
@@ -257,160 +248,84 @@
         <w:rPr>
           <w:rFonts w:ascii="Arial" w:hAnsi="Arial" w:cs="Arial"/>
         </w:rPr>
-        <w:t xml:space="preserve">ining in 2009, the ESS joining last year and we expect the ILL to become a member </w:t>
-      </w:r>
-      <w:del w:id="4" w:author="Owen Arnold" w:date="2015-03-09T10:36:00Z">
-        <w:r>
-          <w:rPr>
-            <w:rFonts w:ascii="Arial" w:hAnsi="Arial" w:cs="Arial"/>
-          </w:rPr>
-          <w:delText xml:space="preserve">during </w:delText>
-        </w:r>
-      </w:del>
-      <w:r>
-        <w:rPr>
-          <w:rFonts w:ascii="Arial" w:hAnsi="Arial" w:cs="Arial"/>
-        </w:rPr>
-        <w:t>this year.</w:t>
-      </w:r>
-    </w:p>
-    <w:p>
-      <w:pPr>
-        <w:jc w:val="both"/>
-        <w:rPr>
-          <w:rFonts w:ascii="Arial" w:hAnsi="Arial" w:cs="Arial"/>
-        </w:rPr>
-      </w:pPr>
-    </w:p>
-    <w:p>
-      <w:pPr>
-        <w:jc w:val="both"/>
-        <w:rPr>
-          <w:rFonts w:ascii="Arial" w:hAnsi="Arial" w:cs="Arial"/>
-        </w:rPr>
-      </w:pPr>
-      <w:r>
-        <w:rPr>
-          <w:rFonts w:ascii="Arial" w:hAnsi="Arial" w:cs="Arial"/>
-        </w:rPr>
-        <w:t>The scope of data reduction and analysis challenges that Mantid faces, together with the need to create a cross</w:t>
-      </w:r>
-      <w:bookmarkStart w:id="5" w:name="_GoBack"/>
-      <w:bookmarkEnd w:id="5"/>
-      <w:r>
-        <w:rPr>
-          <w:rFonts w:ascii="Arial" w:hAnsi="Arial" w:cs="Arial"/>
-        </w:rPr>
-        <w:t xml:space="preserve"> platform solution, fuels the need for Mantid to be developed in collaboration between facilities.  Mantid has</w:t>
-      </w:r>
-      <w:ins w:id="6" w:author="Owen Arnold" w:date="2015-03-09T10:37:00Z">
-        <w:r>
-          <w:rPr>
-            <w:rFonts w:ascii="Arial" w:hAnsi="Arial" w:cs="Arial"/>
-          </w:rPr>
-          <w:t>,</w:t>
-        </w:r>
-      </w:ins>
-      <w:r>
-        <w:rPr>
-          <w:rFonts w:ascii="Arial" w:hAnsi="Arial" w:cs="Arial"/>
-        </w:rPr>
-        <w:t xml:space="preserve"> from </w:t>
-      </w:r>
-      <w:del w:id="7" w:author="Owen Arnold" w:date="2015-03-09T10:37:00Z">
-        <w:r>
-          <w:rPr>
-            <w:rFonts w:ascii="Arial" w:hAnsi="Arial" w:cs="Arial"/>
-          </w:rPr>
-          <w:delText xml:space="preserve">the </w:delText>
-        </w:r>
-      </w:del>
-      <w:r>
-        <w:rPr>
-          <w:rFonts w:ascii="Arial" w:hAnsi="Arial" w:cs="Arial"/>
-        </w:rPr>
-        <w:t>inception</w:t>
-      </w:r>
-      <w:ins w:id="8" w:author="Owen Arnold" w:date="2015-03-09T10:37:00Z">
-        <w:r>
-          <w:rPr>
-            <w:rFonts w:ascii="Arial" w:hAnsi="Arial" w:cs="Arial"/>
-          </w:rPr>
-          <w:t>,</w:t>
-        </w:r>
-      </w:ins>
+        <w:t>ining in 2009, the ESS joining last year and we expect the ILL to become a member this year.</w:t>
+      </w:r>
+    </w:p>
+    <w:p>
+      <w:pPr>
+        <w:jc w:val="both"/>
+        <w:rPr>
+          <w:rFonts w:ascii="Arial" w:hAnsi="Arial" w:cs="Arial"/>
+        </w:rPr>
+      </w:pPr>
+    </w:p>
+    <w:p>
+      <w:pPr>
+        <w:jc w:val="both"/>
+        <w:rPr>
+          <w:rFonts w:ascii="Arial" w:hAnsi="Arial" w:cs="Arial"/>
+        </w:rPr>
+      </w:pPr>
+      <w:r>
+        <w:rPr>
+          <w:rFonts w:ascii="Arial" w:hAnsi="Arial" w:cs="Arial"/>
+        </w:rPr>
+        <w:t>The scope of data reduction and analysis challenges that Mantid faces, together with the need to create a cross platform solution, fuels the need for Mantid to be developed in collaboration between facilities.  Mantid has</w:t>
+      </w:r>
+      <w:r>
+        <w:rPr>
+          <w:rFonts w:ascii="Arial" w:hAnsi="Arial" w:cs="Arial"/>
+        </w:rPr>
+        <w:t>,</w:t>
+      </w:r>
+      <w:r>
+        <w:rPr>
+          <w:rFonts w:ascii="Arial" w:hAnsi="Arial" w:cs="Arial"/>
+        </w:rPr>
+        <w:t xml:space="preserve"> from inception</w:t>
+      </w:r>
+      <w:r>
+        <w:rPr>
+          <w:rFonts w:ascii="Arial" w:hAnsi="Arial" w:cs="Arial"/>
+        </w:rPr>
+        <w:t>,</w:t>
+      </w:r>
       <w:r>
         <w:rPr>
           <w:rFonts w:ascii="Arial" w:hAnsi="Arial" w:cs="Arial"/>
         </w:rPr>
         <w:t xml:space="preserve"> been an open source project, and having been built to the flexible enough to be instrument and technique independent, was initially planned to support collaboration with other development teams.</w:t>
       </w:r>
-      <w:ins w:id="9" w:author="Owen Arnold" w:date="2015-03-09T10:37:00Z">
-        <w:r>
-          <w:rPr>
-            <w:rFonts w:ascii="Arial" w:hAnsi="Arial" w:cs="Arial"/>
-          </w:rPr>
-          <w:t xml:space="preserve"> </w:t>
-        </w:r>
-      </w:ins>
-      <w:del w:id="10" w:author="Owen Arnold" w:date="2015-03-09T10:37:00Z">
-        <w:r>
-          <w:rPr>
-            <w:rFonts w:ascii="Arial" w:hAnsi="Arial" w:cs="Arial"/>
-          </w:rPr>
-          <w:delText xml:space="preserve">  </w:delText>
-        </w:r>
-      </w:del>
-      <w:r>
-        <w:rPr>
-          <w:rFonts w:ascii="Arial" w:hAnsi="Arial" w:cs="Arial"/>
-        </w:rPr>
-        <w:t xml:space="preserve">Through </w:t>
-      </w:r>
-      <w:del w:id="11" w:author="Owen Arnold" w:date="2015-03-09T10:38:00Z">
-        <w:r>
-          <w:rPr>
-            <w:rFonts w:ascii="Arial" w:hAnsi="Arial" w:cs="Arial"/>
-          </w:rPr>
-          <w:delText xml:space="preserve">the </w:delText>
-        </w:r>
-      </w:del>
-      <w:r>
-        <w:rPr>
-          <w:rFonts w:ascii="Arial" w:hAnsi="Arial" w:cs="Arial"/>
-        </w:rPr>
-        <w:t>collaboration with the SNS</w:t>
-      </w:r>
-      <w:ins w:id="12" w:author="Owen Arnold" w:date="2015-03-09T10:38:00Z">
-        <w:r>
-          <w:rPr>
-            <w:rFonts w:ascii="Arial" w:hAnsi="Arial" w:cs="Arial"/>
-          </w:rPr>
-          <w:t>,</w:t>
-        </w:r>
-      </w:ins>
+      <w:r>
+        <w:rPr>
+          <w:rFonts w:ascii="Arial" w:hAnsi="Arial" w:cs="Arial"/>
+        </w:rPr>
+        <w:t xml:space="preserve"> </w:t>
+      </w:r>
+      <w:r>
+        <w:rPr>
+          <w:rFonts w:ascii="Arial" w:hAnsi="Arial" w:cs="Arial"/>
+        </w:rPr>
+        <w:t>Through collaboration with the SNS</w:t>
+      </w:r>
+      <w:r>
+        <w:rPr>
+          <w:rFonts w:ascii="Arial" w:hAnsi="Arial" w:cs="Arial"/>
+        </w:rPr>
+        <w:t>,</w:t>
+      </w:r>
       <w:r>
         <w:rPr>
           <w:rFonts w:ascii="Arial" w:hAnsi="Arial" w:cs="Arial"/>
         </w:rPr>
         <w:t xml:space="preserve"> development practices and tools have </w:t>
       </w:r>
-      <w:del w:id="13" w:author="Owen Arnold" w:date="2015-03-09T10:38:00Z">
-        <w:r>
-          <w:rPr>
-            <w:rFonts w:ascii="Arial" w:hAnsi="Arial" w:cs="Arial"/>
-          </w:rPr>
-          <w:delText>been further developed</w:delText>
-        </w:r>
-      </w:del>
-      <w:ins w:id="14" w:author="Owen Arnold" w:date="2015-03-09T10:38:00Z">
-        <w:r>
-          <w:rPr>
-            <w:rFonts w:ascii="Arial" w:hAnsi="Arial" w:cs="Arial"/>
-          </w:rPr>
-          <w:t>evolved</w:t>
-        </w:r>
-      </w:ins>
+      <w:r>
+        <w:rPr>
+          <w:rFonts w:ascii="Arial" w:hAnsi="Arial" w:cs="Arial"/>
+        </w:rPr>
+        <w:t>evolved</w:t>
+      </w:r>
       <w:r>
         <w:rPr>
           <w:rFonts w:ascii="Arial" w:hAnsi="Arial" w:cs="Arial"/>
@@ -569,82 +484,66 @@
         <w:rPr>
           <w:rFonts w:ascii="Arial" w:hAnsi="Arial" w:cs="Arial"/>
         </w:rPr>
+        <w:t xml:space="preserve"> plans for Mantid in the future.</w:t>
+      </w:r>
+    </w:p>
+    <w:p>
+      <w:pPr>
+        <w:jc w:val="both"/>
+        <w:rPr>
+          <w:rFonts w:ascii="Arial" w:hAnsi="Arial" w:cs="Arial"/>
+        </w:rPr>
+      </w:pPr>
+    </w:p>
+    <w:p>
+      <w:pPr>
+        <w:jc w:val="both"/>
+        <w:rPr>
+          <w:rFonts w:ascii="Arial" w:hAnsi="Arial" w:cs="Arial"/>
+        </w:rPr>
+      </w:pPr>
+    </w:p>
+    <w:p>
+      <w:pPr>
+        <w:jc w:val="both"/>
+        <w:rPr>
+          <w:rFonts w:ascii="Arial" w:hAnsi="Arial" w:cs="Arial"/>
+        </w:rPr>
+      </w:pPr>
+      <w:r>
+        <w:rPr>
+          <w:rFonts w:ascii="Arial" w:hAnsi="Arial" w:cs="Arial"/>
+        </w:rPr>
+        <w:t>References</w:t>
+      </w:r>
+    </w:p>
+    <w:p>
+      <w:pPr>
+        <w:jc w:val="both"/>
+        <w:rPr>
+          <w:rFonts w:ascii="Arial" w:hAnsi="Arial" w:cs="Arial"/>
+        </w:rPr>
+      </w:pPr>
+    </w:p>
+    <w:p>
+      <w:pPr>
+        <w:jc w:val="both"/>
+        <w:rPr>
+          <w:rFonts w:ascii="Arial" w:hAnsi="Arial" w:cs="Arial"/>
+        </w:rPr>
+      </w:pPr>
+      <w:r>
+        <w:rPr>
+          <w:rFonts w:ascii="Arial" w:hAnsi="Arial" w:cs="Arial"/>
+        </w:rPr>
         <w:t xml:space="preserve"> </w:t>
       </w:r>
-      <w:del w:id="15" w:author="Owen Arnold" w:date="2015-03-09T10:40:00Z">
-        <w:r>
-          <w:rPr>
-            <w:rFonts w:ascii="Arial" w:hAnsi="Arial" w:cs="Arial"/>
-          </w:rPr>
-          <w:delText xml:space="preserve">some of the </w:delText>
-        </w:r>
-      </w:del>
-      <w:r>
-        <w:rPr>
-          <w:rFonts w:ascii="Arial" w:hAnsi="Arial" w:cs="Arial"/>
-        </w:rPr>
-        <w:t>plans for Mantid in the future.</w:t>
-      </w:r>
-    </w:p>
-    <w:p>
-      <w:pPr>
-        <w:jc w:val="both"/>
-        <w:rPr>
-          <w:rFonts w:ascii="Arial" w:hAnsi="Arial" w:cs="Arial"/>
-        </w:rPr>
-      </w:pPr>
-    </w:p>
-    <w:p>
-      <w:pPr>
-        <w:jc w:val="both"/>
-        <w:rPr>
-          <w:rFonts w:ascii="Arial" w:hAnsi="Arial" w:cs="Arial"/>
-        </w:rPr>
-      </w:pPr>
-    </w:p>
-    <w:p>
-      <w:pPr>
-        <w:jc w:val="both"/>
-        <w:rPr>
-          <w:rFonts w:ascii="Arial" w:hAnsi="Arial" w:cs="Arial"/>
-        </w:rPr>
-      </w:pPr>
-      <w:r>
-        <w:rPr>
-          <w:rFonts w:ascii="Arial" w:hAnsi="Arial" w:cs="Arial"/>
-        </w:rPr>
-        <w:t>References</w:t>
-      </w:r>
-    </w:p>
-    <w:p>
-      <w:pPr>
-        <w:jc w:val="both"/>
-        <w:rPr>
-          <w:rFonts w:ascii="Arial" w:hAnsi="Arial" w:cs="Arial"/>
-        </w:rPr>
-      </w:pPr>
-    </w:p>
-    <w:p>
-      <w:pPr>
-        <w:jc w:val="both"/>
-        <w:rPr>
-          <w:rFonts w:ascii="Arial" w:hAnsi="Arial" w:cs="Arial"/>
-        </w:rPr>
-      </w:pPr>
-      <w:r>
-        <w:rPr>
-          <w:rFonts w:ascii="Arial" w:hAnsi="Arial" w:cs="Arial"/>
-        </w:rPr>
-        <w:t xml:space="preserve"> </w:t>
-      </w:r>
-      <w:ins w:id="16" w:author="Owen Arnold" w:date="2015-03-09T10:40:00Z">
-        <w:r>
-          <w:rPr>
-            <w:rFonts w:ascii="Arial" w:hAnsi="Arial" w:cs="Arial"/>
-          </w:rPr>
-          <w:t xml:space="preserve">[1] </w:t>
-        </w:r>
-      </w:ins>
+      <w:r>
+        <w:rPr>
+          <w:rFonts w:ascii="Arial" w:hAnsi="Arial" w:cs="Arial"/>
+        </w:rPr>
+        <w:t xml:space="preserve">[1] </w:t>
+      </w:r>
       <w:hyperlink r:id="rId5" w:history="1">
         <w:r>
           <w:rPr>
@@ -659,7 +558,6 @@
       <w:pPr>
         <w:jc w:val="both"/>
         <w:rPr>
-          <w:ins w:id="17" w:author="Draper, Nick (-,RAL,ISIS)" w:date="2015-03-09T15:06:00Z"/>
           <w:sz w:val="22"/>
           <w:szCs w:val="22"/>
         </w:rPr>
@@ -668,46 +566,26 @@
     <w:p>
       <w:pPr>
         <w:pStyle w:val="LO-Normal"/>
-        <w:rPr>
-          <w:ins w:id="18" w:author="Draper, Nick (-,RAL,ISIS)" w:date="2015-03-09T15:06:00Z"/>
-        </w:rPr>
-      </w:pPr>
-      <w:ins w:id="19" w:author="Draper, Nick (-,RAL,ISIS)" w:date="2015-03-09T15:07:00Z">
-        <w:r>
-          <w:t xml:space="preserve"> [2] </w:t>
-        </w:r>
-      </w:ins>
-      <w:ins w:id="20" w:author="Draper, Nick (-,RAL,ISIS)" w:date="2015-03-09T15:06:00Z">
-        <w:r>
-          <w:t xml:space="preserve">O. Arnold, et al., Mantid—Data analysis and visualization package for neutron scattering and </w:t>
-        </w:r>
-        <w:proofErr w:type="spellStart"/>
-        <w:r>
-          <w:t>μSR</w:t>
-        </w:r>
-        <w:proofErr w:type="spellEnd"/>
-        <w:r>
-          <w:t xml:space="preserve"> experiments, Nuclear Instruments and Methods in Physics Research Section A, Volume 764, 11, 156-166 (2014), </w:t>
-        </w:r>
-        <w:r>
-          <w:fldChar w:fldCharType="begin"/>
-        </w:r>
-        <w:r>
-          <w:instrText xml:space="preserve"> HYPERLINK "http://dx.doi.org/10.1016/j.nima.2014.07.029"</w:instrText>
-        </w:r>
-        <w:r>
-          <w:fldChar w:fldCharType="separate"/>
-        </w:r>
+      </w:pPr>
+      <w:r>
+        <w:t xml:space="preserve"> [2] O. Arnold, et al., Mantid—Data analysis and visualization package for neutron scattering and </w:t>
+      </w:r>
+      <w:proofErr w:type="spellStart"/>
+      <w:r>
+        <w:t>μSR</w:t>
+      </w:r>
+      <w:proofErr w:type="spellEnd"/>
+      <w:r>
+        <w:t xml:space="preserve"> experiments, Nuclear Instruments and Methods in Physics Research Section A, Volume 764, 11, 156-166 (2014), </w:t>
+      </w:r>
+      <w:hyperlink r:id="rId6" w:history="1">
         <w:r>
           <w:rPr>
             <w:rStyle w:val="Hyperlink"/>
           </w:rPr>
           <w:t>http://dx.doi.org/10.1016/j.nima.2014.07.029</w:t>
         </w:r>
-        <w:r>
-          <w:fldChar w:fldCharType="end"/>
-        </w:r>
-      </w:ins>
+      </w:hyperlink>
     </w:p>
     <w:p>
       <w:pPr>
@@ -750,7 +628,7 @@
                     </pic:cNvPicPr>
                   </pic:nvPicPr>
                   <pic:blipFill>
-                    <a:blip r:embed="rId6">
+                    <a:blip r:embed="rId7">
                       <a:extLst>
                         <a:ext uri="{28A0092B-C50C-407E-A947-70E740481C1C}">
                           <a14:useLocalDpi xmlns:a14="http://schemas.microsoft.com/office/drawing/2010/main" val="0"/>
@@ -947,14 +825,6 @@
     <w:abstractNumId w:val="0"/>
   </w:num>
 </w:numbering>
-</file>
-
-<file path=word/people.xml><?xml version="1.0" encoding="utf-8"?>
-<w15:people xmlns:wpc="http://schemas.microsoft.com/office/word/2010/wordprocessingCanvas" xmlns:mc="http://schemas.openxmlformats.org/markup-compatibility/2006" xmlns:o="urn:schemas-microsoft-com:office:office" xmlns:r="http://schemas.openxmlformats.org/officeDocument/2006/relationships" xmlns:m="http://schemas.openxmlformats.org/officeDocument/2006/math" xmlns:v="urn:schemas-microsoft-com:vml" xmlns:wp14="http://schemas.microsoft.com/office/word/2010/wordprocessingDrawing" xmlns:wp="http://schemas.openxmlformats.org/drawingml/2006/wordprocessingDrawing" xmlns:w10="urn:schemas-microsoft-com:office:word" xmlns:w="http://schemas.openxmlformats.org/wordprocessingml/2006/main" xmlns:w14="http://schemas.microsoft.com/office/word/2010/wordml" xmlns:w15="http://schemas.microsoft.com/office/word/2012/wordml" xmlns:wpg="http://schemas.microsoft.com/office/word/2010/wordprocessingGroup" xmlns:wpi="http://schemas.microsoft.com/office/word/2010/wordprocessingInk" xmlns:wne="http://schemas.microsoft.com/office/word/2006/wordml" xmlns:wps="http://schemas.microsoft.com/office/word/2010/wordprocessingShape" mc:Ignorable="w14 w15 wp14">
-  <w15:person w15:author="Draper, Nick (-,RAL,ISIS)">
-    <w15:presenceInfo w15:providerId="AD" w15:userId="S-1-5-21-2030781433-144010450-1310660803-16242"/>
-  </w15:person>
-</w15:people>
 </file>
 
 <file path=word/styles.xml><?xml version="1.0" encoding="utf-8"?>

</xml_diff>